<commit_message>
Pregunta de la Prueba
</commit_message>
<xml_diff>
--- a/pruebas/prueba1.docx
+++ b/pruebas/prueba1.docx
@@ -206,10 +206,21 @@
         </w:rPr>
       </w:pPr>
       <w:r>
-        <w:t>Las descentralización de datos y el aislamiento de procesos.</w:t>
+        <w:t>Las descentralización de datos</w:t>
       </w:r>
       <w:bookmarkStart w:id="0" w:name="_GoBack"/>
       <w:bookmarkEnd w:id="0"/>
+      <w:r>
+        <w:t xml:space="preserve">, integración entre sistemas legados, el aislamiento de procesos, tiempo </w:t>
+      </w:r>
+      <w:proofErr w:type="spellStart"/>
+      <w:r>
+        <w:t>agil</w:t>
+      </w:r>
+      <w:proofErr w:type="spellEnd"/>
+      <w:r>
+        <w:t xml:space="preserve"> para el cambio y facilidad de este.</w:t>
+      </w:r>
     </w:p>
     <w:p>
       <w:pPr>

</xml_diff>